<commit_message>
modificacion a todas las paginas html banner, agregar texto a la pagina poblacion y abrir en otra ventana los juegos
</commit_message>
<xml_diff>
--- a/CORRECCIONES PAGINA WEB.docx
+++ b/CORRECCIONES PAGINA WEB.docx
@@ -152,12 +152,14 @@
         <w:rPr>
           <w:b/>
           <w:bCs/>
-          <w:sz w:val="40"/>
-          <w:szCs w:val="40"/>
-        </w:rPr>
-      </w:pPr>
-      <w:r>
-        <w:rPr>
+          <w:color w:val="70AD47" w:themeColor="accent6"/>
+          <w:sz w:val="40"/>
+          <w:szCs w:val="40"/>
+        </w:rPr>
+      </w:pPr>
+      <w:r>
+        <w:rPr>
+          <w:color w:val="70AD47" w:themeColor="accent6"/>
           <w:sz w:val="40"/>
           <w:szCs w:val="40"/>
         </w:rPr>
@@ -170,14 +172,16 @@
         <w:rPr>
           <w:b/>
           <w:bCs/>
-          <w:sz w:val="40"/>
-          <w:szCs w:val="40"/>
-        </w:rPr>
-      </w:pPr>
-      <w:r>
-        <w:rPr>
-          <w:b/>
-          <w:bCs/>
+          <w:color w:val="70AD47" w:themeColor="accent6"/>
+          <w:sz w:val="40"/>
+          <w:szCs w:val="40"/>
+        </w:rPr>
+      </w:pPr>
+      <w:r>
+        <w:rPr>
+          <w:b/>
+          <w:bCs/>
+          <w:color w:val="70AD47" w:themeColor="accent6"/>
           <w:sz w:val="40"/>
           <w:szCs w:val="40"/>
         </w:rPr>

</xml_diff>